<commit_message>
Ajout Travail en courq
</commit_message>
<xml_diff>
--- a/Objectifs restants.docx
+++ b/Objectifs restants.docx
@@ -109,8 +109,6 @@
       <w:r>
         <w:t>Liker les photos d’Events</w:t>
       </w:r>
-      <w:bookmarkStart w:id="0" w:name="_GoBack"/>
-      <w:bookmarkEnd w:id="0"/>
     </w:p>
     <w:p>
       <w:pPr>
@@ -120,9 +118,14 @@
           <w:numId w:val="9"/>
         </w:numPr>
       </w:pPr>
+      <w:bookmarkStart w:id="0" w:name="_GoBack"/>
       <w:r>
+        <w:rPr>
+          <w:color w:val="FF0000"/>
+        </w:rPr>
         <w:t>Afficher les Likes</w:t>
       </w:r>
+      <w:bookmarkEnd w:id="0"/>
     </w:p>
     <w:p>
       <w:pPr>

</xml_diff>

<commit_message>
conflit de ses morts
</commit_message>
<xml_diff>
--- a/Objectifs restants.docx
+++ b/Objectifs restants.docx
@@ -31,6 +31,8 @@
       <w:r>
         <w:t>vent</w:t>
       </w:r>
+      <w:bookmarkStart w:id="0" w:name="_GoBack"/>
+      <w:bookmarkEnd w:id="0"/>
     </w:p>
     <w:p>
       <w:pPr>
@@ -85,8 +87,6 @@
         </w:rPr>
         <w:t>Commande passée en boutique</w:t>
       </w:r>
-      <w:bookmarkStart w:id="0" w:name="_GoBack"/>
-      <w:bookmarkEnd w:id="0"/>
     </w:p>
     <w:p>
       <w:pPr>
@@ -125,8 +125,14 @@
           <w:ilvl w:val="0"/>
           <w:numId w:val="9"/>
         </w:numPr>
+        <w:rPr>
+          <w:color w:val="70AD47" w:themeColor="accent6"/>
+        </w:rPr>
       </w:pPr>
       <w:r>
+        <w:rPr>
+          <w:color w:val="70AD47" w:themeColor="accent6"/>
+        </w:rPr>
         <w:t>Afficher les Likes</w:t>
       </w:r>
     </w:p>

</xml_diff>